<commit_message>
Moved information from customer_interview to requisitiUtenti
</commit_message>
<xml_diff>
--- a/analysis/customer_interview_draft.docx
+++ b/analysis/customer_interview_draft.docx
@@ -98,7 +98,133 @@
           <w:sz w:val="22"/>
           <w:szCs w:val="22"/>
         </w:rPr>
-        <w:t>Back-end in PHP, ogni modifica su Git, Jenkins fa test con PHPUnit. Sistema automarizzato di Continuous integration --&gt; i commit arrivano su un server che esegue test case, se tutti i test vanno a buon fine (oppure se n% passano), fa report e committa su server di produzione.</w:t>
+        <w:t xml:space="preserve">Back-end in PHP, ogni modifica su </w:t>
+      </w:r>
+      <w:proofErr w:type="spellStart"/>
+      <w:r>
+        <w:rPr>
+          <w:rFonts w:ascii="Calibri" w:hAnsi="Calibri" w:cs="Calibri"/>
+          <w:sz w:val="22"/>
+          <w:szCs w:val="22"/>
+        </w:rPr>
+        <w:t>Git</w:t>
+      </w:r>
+      <w:proofErr w:type="spellEnd"/>
+      <w:r>
+        <w:rPr>
+          <w:rFonts w:ascii="Calibri" w:hAnsi="Calibri" w:cs="Calibri"/>
+          <w:sz w:val="22"/>
+          <w:szCs w:val="22"/>
+        </w:rPr>
+        <w:t xml:space="preserve">, Jenkins fa test con </w:t>
+      </w:r>
+      <w:proofErr w:type="spellStart"/>
+      <w:r>
+        <w:rPr>
+          <w:rFonts w:ascii="Calibri" w:hAnsi="Calibri" w:cs="Calibri"/>
+          <w:sz w:val="22"/>
+          <w:szCs w:val="22"/>
+        </w:rPr>
+        <w:t>PHPUnit</w:t>
+      </w:r>
+      <w:proofErr w:type="spellEnd"/>
+      <w:r>
+        <w:rPr>
+          <w:rFonts w:ascii="Calibri" w:hAnsi="Calibri" w:cs="Calibri"/>
+          <w:sz w:val="22"/>
+          <w:szCs w:val="22"/>
+        </w:rPr>
+        <w:t xml:space="preserve">. Sistema </w:t>
+      </w:r>
+      <w:proofErr w:type="spellStart"/>
+      <w:r>
+        <w:rPr>
+          <w:rFonts w:ascii="Calibri" w:hAnsi="Calibri" w:cs="Calibri"/>
+          <w:sz w:val="22"/>
+          <w:szCs w:val="22"/>
+        </w:rPr>
+        <w:t>automarizzato</w:t>
+      </w:r>
+      <w:proofErr w:type="spellEnd"/>
+      <w:r>
+        <w:rPr>
+          <w:rFonts w:ascii="Calibri" w:hAnsi="Calibri" w:cs="Calibri"/>
+          <w:sz w:val="22"/>
+          <w:szCs w:val="22"/>
+        </w:rPr>
+        <w:t xml:space="preserve"> di </w:t>
+      </w:r>
+      <w:proofErr w:type="spellStart"/>
+      <w:r>
+        <w:rPr>
+          <w:rFonts w:ascii="Calibri" w:hAnsi="Calibri" w:cs="Calibri"/>
+          <w:sz w:val="22"/>
+          <w:szCs w:val="22"/>
+        </w:rPr>
+        <w:t>Continuous</w:t>
+      </w:r>
+      <w:proofErr w:type="spellEnd"/>
+      <w:r>
+        <w:rPr>
+          <w:rFonts w:ascii="Calibri" w:hAnsi="Calibri" w:cs="Calibri"/>
+          <w:sz w:val="22"/>
+          <w:szCs w:val="22"/>
+        </w:rPr>
+        <w:t xml:space="preserve"> </w:t>
+      </w:r>
+      <w:proofErr w:type="spellStart"/>
+      <w:r>
+        <w:rPr>
+          <w:rFonts w:ascii="Calibri" w:hAnsi="Calibri" w:cs="Calibri"/>
+          <w:sz w:val="22"/>
+          <w:szCs w:val="22"/>
+        </w:rPr>
+        <w:t>integration</w:t>
+      </w:r>
+      <w:proofErr w:type="spellEnd"/>
+      <w:r>
+        <w:rPr>
+          <w:rFonts w:ascii="Calibri" w:hAnsi="Calibri" w:cs="Calibri"/>
+          <w:sz w:val="22"/>
+          <w:szCs w:val="22"/>
+        </w:rPr>
+        <w:t xml:space="preserve"> --&gt; i </w:t>
+      </w:r>
+      <w:proofErr w:type="spellStart"/>
+      <w:r>
+        <w:rPr>
+          <w:rFonts w:ascii="Calibri" w:hAnsi="Calibri" w:cs="Calibri"/>
+          <w:sz w:val="22"/>
+          <w:szCs w:val="22"/>
+        </w:rPr>
+        <w:t>commit</w:t>
+      </w:r>
+      <w:proofErr w:type="spellEnd"/>
+      <w:r>
+        <w:rPr>
+          <w:rFonts w:ascii="Calibri" w:hAnsi="Calibri" w:cs="Calibri"/>
+          <w:sz w:val="22"/>
+          <w:szCs w:val="22"/>
+        </w:rPr>
+        <w:t xml:space="preserve"> arrivano su un server che esegue test case, se tutti i test vanno a buon fine (oppure se n% passano), fa report e </w:t>
+      </w:r>
+      <w:proofErr w:type="spellStart"/>
+      <w:r>
+        <w:rPr>
+          <w:rFonts w:ascii="Calibri" w:hAnsi="Calibri" w:cs="Calibri"/>
+          <w:sz w:val="22"/>
+          <w:szCs w:val="22"/>
+        </w:rPr>
+        <w:t>committa</w:t>
+      </w:r>
+      <w:proofErr w:type="spellEnd"/>
+      <w:r>
+        <w:rPr>
+          <w:rFonts w:ascii="Calibri" w:hAnsi="Calibri" w:cs="Calibri"/>
+          <w:sz w:val="22"/>
+          <w:szCs w:val="22"/>
+        </w:rPr>
+        <w:t xml:space="preserve"> su server di produzione.</w:t>
       </w:r>
     </w:p>
     <w:p>
@@ -117,7 +243,43 @@
           <w:sz w:val="22"/>
           <w:szCs w:val="22"/>
         </w:rPr>
-        <w:t>Oltre a Jenkins (che si interfaccia forse server di produzione su DigitalOcean) si usa Selenium per GUI che simula l'interazione tra utente e software, fatto partire da Jenkins.</w:t>
+        <w:t xml:space="preserve">Oltre a Jenkins (che si interfaccia forse server di produzione su </w:t>
+      </w:r>
+      <w:proofErr w:type="spellStart"/>
+      <w:r>
+        <w:rPr>
+          <w:rFonts w:ascii="Calibri" w:hAnsi="Calibri" w:cs="Calibri"/>
+          <w:sz w:val="22"/>
+          <w:szCs w:val="22"/>
+        </w:rPr>
+        <w:t>DigitalOcean</w:t>
+      </w:r>
+      <w:proofErr w:type="spellEnd"/>
+      <w:r>
+        <w:rPr>
+          <w:rFonts w:ascii="Calibri" w:hAnsi="Calibri" w:cs="Calibri"/>
+          <w:sz w:val="22"/>
+          <w:szCs w:val="22"/>
+        </w:rPr>
+        <w:t xml:space="preserve">) si usa </w:t>
+      </w:r>
+      <w:proofErr w:type="spellStart"/>
+      <w:r>
+        <w:rPr>
+          <w:rFonts w:ascii="Calibri" w:hAnsi="Calibri" w:cs="Calibri"/>
+          <w:sz w:val="22"/>
+          <w:szCs w:val="22"/>
+        </w:rPr>
+        <w:t>Selenium</w:t>
+      </w:r>
+      <w:proofErr w:type="spellEnd"/>
+      <w:r>
+        <w:rPr>
+          <w:rFonts w:ascii="Calibri" w:hAnsi="Calibri" w:cs="Calibri"/>
+          <w:sz w:val="22"/>
+          <w:szCs w:val="22"/>
+        </w:rPr>
+        <w:t xml:space="preserve"> per GUI che simula l'interazione tra utente e software, fatto partire da Jenkins.</w:t>
       </w:r>
     </w:p>
     <w:p>
@@ -166,6 +328,7 @@
           <w:rFonts w:ascii="Calibri" w:hAnsi="Calibri" w:cs="Calibri"/>
           <w:sz w:val="22"/>
           <w:szCs w:val="22"/>
+          <w:lang w:val="en-GB"/>
         </w:rPr>
       </w:pPr>
       <w:r>
@@ -173,8 +336,29 @@
           <w:rFonts w:ascii="Calibri" w:hAnsi="Calibri" w:cs="Calibri"/>
           <w:sz w:val="22"/>
           <w:szCs w:val="22"/>
-        </w:rPr>
-        <w:t>Thor: interfaccia (GUI) web + Selenium</w:t>
+          <w:lang w:val="en-GB"/>
+        </w:rPr>
+        <w:t xml:space="preserve">Thor: </w:t>
+      </w:r>
+      <w:proofErr w:type="spellStart"/>
+      <w:r>
+        <w:rPr>
+          <w:rFonts w:ascii="Calibri" w:hAnsi="Calibri" w:cs="Calibri"/>
+          <w:sz w:val="22"/>
+          <w:szCs w:val="22"/>
+          <w:lang w:val="en-GB"/>
+        </w:rPr>
+        <w:t>interfaccia</w:t>
+      </w:r>
+      <w:proofErr w:type="spellEnd"/>
+      <w:r>
+        <w:rPr>
+          <w:rFonts w:ascii="Calibri" w:hAnsi="Calibri" w:cs="Calibri"/>
+          <w:sz w:val="22"/>
+          <w:szCs w:val="22"/>
+          <w:lang w:val="en-GB"/>
+        </w:rPr>
+        <w:t xml:space="preserve"> (GUI) web + Selenium</w:t>
       </w:r>
     </w:p>
     <w:p>
@@ -185,6 +369,7 @@
           <w:rFonts w:ascii="Calibri" w:hAnsi="Calibri" w:cs="Calibri"/>
           <w:sz w:val="22"/>
           <w:szCs w:val="22"/>
+          <w:lang w:val="en-GB"/>
         </w:rPr>
       </w:pPr>
       <w:r>
@@ -192,6 +377,7 @@
           <w:rFonts w:ascii="Calibri" w:hAnsi="Calibri" w:cs="Calibri"/>
           <w:sz w:val="22"/>
           <w:szCs w:val="22"/>
+          <w:lang w:val="en-GB"/>
         </w:rPr>
         <w:t>Carlo: back-end PHP + Junit</w:t>
       </w:r>
@@ -231,42 +417,25 @@
           <w:sz w:val="22"/>
           <w:szCs w:val="22"/>
         </w:rPr>
-        <w:t>Matteo + Mattia: Ubuntu server + Jenkins</w:t>
-      </w:r>
-    </w:p>
-    <w:p>
-      <w:pPr>
-        <w:pStyle w:val="NormaleWeb"/>
-        <w:spacing w:before="0" w:beforeAutospacing="0" w:after="0" w:afterAutospacing="0"/>
-        <w:rPr>
-          <w:rFonts w:ascii="Calibri" w:hAnsi="Calibri" w:cs="Calibri"/>
-          <w:sz w:val="22"/>
-          <w:szCs w:val="22"/>
-        </w:rPr>
-      </w:pPr>
-      <w:r>
-        <w:rPr>
-          <w:rFonts w:ascii="Calibri" w:hAnsi="Calibri" w:cs="Calibri"/>
-          <w:sz w:val="22"/>
-          <w:szCs w:val="22"/>
-        </w:rPr>
-        <w:t xml:space="preserve">Registrazione </w:t>
-      </w:r>
-      <w:r>
-        <w:rPr>
-          <w:rFonts w:ascii="Calibri" w:hAnsi="Calibri" w:cs="Calibri"/>
-          <w:sz w:val="22"/>
-          <w:szCs w:val="22"/>
-        </w:rPr>
-        <w:sym w:font="Wingdings" w:char="F0E0"/>
-      </w:r>
-      <w:r>
-        <w:rPr>
-          <w:rFonts w:ascii="Calibri" w:hAnsi="Calibri" w:cs="Calibri"/>
-          <w:sz w:val="22"/>
-          <w:szCs w:val="22"/>
-        </w:rPr>
-        <w:t xml:space="preserve"> email di conferma</w:t>
+        <w:t xml:space="preserve">Matteo + Mattia: </w:t>
+      </w:r>
+      <w:proofErr w:type="spellStart"/>
+      <w:r>
+        <w:rPr>
+          <w:rFonts w:ascii="Calibri" w:hAnsi="Calibri" w:cs="Calibri"/>
+          <w:sz w:val="22"/>
+          <w:szCs w:val="22"/>
+        </w:rPr>
+        <w:t>Ubuntu</w:t>
+      </w:r>
+      <w:proofErr w:type="spellEnd"/>
+      <w:r>
+        <w:rPr>
+          <w:rFonts w:ascii="Calibri" w:hAnsi="Calibri" w:cs="Calibri"/>
+          <w:sz w:val="22"/>
+          <w:szCs w:val="22"/>
+        </w:rPr>
+        <w:t xml:space="preserve"> server + Jenkins</w:t>
       </w:r>
       <w:bookmarkStart w:id="0" w:name="_GoBack"/>
       <w:bookmarkEnd w:id="0"/>

</xml_diff>